<commit_message>
Cas utilisation&Diagramme séquence fini
</commit_message>
<xml_diff>
--- a/MCD/scenario.docx
+++ b/MCD/scenario.docx
@@ -55,7 +55,7 @@
           <w:sz w:val="22"/>
           <w:shd w:fill="auto" w:val="clear"/>
         </w:rPr>
-        <w:t xml:space="preserve">Le client consulte le catalogue des produits en ventes, il se connecte ensuite sur le site internet. Il ajoute au panier les produits qu'il souhaite puis poursuit sa commande en séléctionnant son adresse de livraison et facturation. Il choisit son moyen de paiement pour payer sa commande. Une fois la commande payée, elle est validée par le commercial qui enregistre la commande et édite une facture.</w:t>
+        <w:t xml:space="preserve">Le client consulte le catalogue des produits en ventes, il se connecte ensuite sur le site internet. Il ajoute au panier les produits qu'il souhaite puis poursuit sa commande en séléctionnant son adresse de livraison et facturation. Il choisit son moyen de paiement pour payer sa commande. </w:t>
       </w:r>
     </w:p>
     <w:p>
@@ -108,23 +108,51 @@
         <w:jc w:val="left"/>
         <w:rPr>
           <w:rFonts w:ascii="Calibri" w:hAnsi="Calibri" w:cs="Calibri" w:eastAsia="Calibri"/>
-          <w:color w:val="auto"/>
-          <w:spacing w:val="0"/>
-          <w:position w:val="0"/>
-          <w:sz w:val="22"/>
-          <w:shd w:fill="auto" w:val="clear"/>
-        </w:rPr>
-      </w:pPr>
-      <w:r>
-        <w:rPr>
-          <w:rFonts w:ascii="Calibri" w:hAnsi="Calibri" w:cs="Calibri" w:eastAsia="Calibri"/>
-          <w:color w:val="auto"/>
-          <w:spacing w:val="0"/>
-          <w:position w:val="0"/>
-          <w:sz w:val="22"/>
-          <w:shd w:fill="auto" w:val="clear"/>
-        </w:rPr>
-        <w:t xml:space="preserve">Le client consulte le catalogue des produits.</w:t>
+          <w:b/>
+          <w:color w:val="auto"/>
+          <w:spacing w:val="0"/>
+          <w:position w:val="0"/>
+          <w:sz w:val="22"/>
+          <w:shd w:fill="auto" w:val="clear"/>
+        </w:rPr>
+      </w:pPr>
+      <w:r>
+        <w:rPr>
+          <w:rFonts w:ascii="Calibri" w:hAnsi="Calibri" w:cs="Calibri" w:eastAsia="Calibri"/>
+          <w:b/>
+          <w:color w:val="auto"/>
+          <w:spacing w:val="0"/>
+          <w:position w:val="0"/>
+          <w:sz w:val="22"/>
+          <w:shd w:fill="auto" w:val="clear"/>
+        </w:rPr>
+        <w:t xml:space="preserve">Le cas ou le produit n'est pas disponible ou en attente</w:t>
+      </w:r>
+    </w:p>
+    <w:p>
+      <w:pPr>
+        <w:spacing w:before="0" w:after="200" w:line="276"/>
+        <w:ind w:right="0" w:left="0" w:firstLine="0"/>
+        <w:jc w:val="left"/>
+        <w:rPr>
+          <w:rFonts w:ascii="Calibri" w:hAnsi="Calibri" w:cs="Calibri" w:eastAsia="Calibri"/>
+          <w:color w:val="auto"/>
+          <w:spacing w:val="0"/>
+          <w:position w:val="0"/>
+          <w:sz w:val="22"/>
+          <w:shd w:fill="auto" w:val="clear"/>
+        </w:rPr>
+      </w:pPr>
+      <w:r>
+        <w:rPr>
+          <w:rFonts w:ascii="Calibri" w:hAnsi="Calibri" w:cs="Calibri" w:eastAsia="Calibri"/>
+          <w:color w:val="auto"/>
+          <w:spacing w:val="0"/>
+          <w:position w:val="0"/>
+          <w:sz w:val="22"/>
+          <w:shd w:fill="auto" w:val="clear"/>
+        </w:rPr>
+        <w:t xml:space="preserve">Si le produit n'est plus en stock, attendre le reaprovisionnement.</w:t>
       </w:r>
     </w:p>
     <w:p>
@@ -393,59 +421,6 @@
           <w:shd w:fill="auto" w:val="clear"/>
         </w:rPr>
         <w:t xml:space="preserve">Le client doit ressayer le paiement, changer de mode de paiement, sinon la commande ne peut pas se poursuivre</w:t>
-      </w:r>
-    </w:p>
-    <w:p>
-      <w:pPr>
-        <w:spacing w:before="0" w:after="200" w:line="276"/>
-        <w:ind w:right="0" w:left="0" w:firstLine="0"/>
-        <w:jc w:val="left"/>
-        <w:rPr>
-          <w:rFonts w:ascii="Calibri" w:hAnsi="Calibri" w:cs="Calibri" w:eastAsia="Calibri"/>
-          <w:color w:val="auto"/>
-          <w:spacing w:val="0"/>
-          <w:position w:val="0"/>
-          <w:sz w:val="22"/>
-          <w:shd w:fill="auto" w:val="clear"/>
-        </w:rPr>
-      </w:pPr>
-      <w:r>
-        <w:rPr>
-          <w:rFonts w:ascii="Calibri" w:hAnsi="Calibri" w:cs="Calibri" w:eastAsia="Calibri"/>
-          <w:b/>
-          <w:color w:val="auto"/>
-          <w:spacing w:val="0"/>
-          <w:position w:val="0"/>
-          <w:sz w:val="22"/>
-          <w:shd w:fill="auto" w:val="clear"/>
-        </w:rPr>
-        <w:t xml:space="preserve">Le cas ou le commercial ne valide pas la commande</w:t>
-      </w:r>
-    </w:p>
-    <w:p>
-      <w:pPr>
-        <w:spacing w:before="0" w:after="200" w:line="276"/>
-        <w:ind w:right="0" w:left="0" w:firstLine="0"/>
-        <w:jc w:val="left"/>
-        <w:rPr>
-          <w:rFonts w:ascii="Calibri" w:hAnsi="Calibri" w:cs="Calibri" w:eastAsia="Calibri"/>
-          <w:color w:val="auto"/>
-          <w:spacing w:val="0"/>
-          <w:position w:val="0"/>
-          <w:sz w:val="22"/>
-          <w:shd w:fill="auto" w:val="clear"/>
-        </w:rPr>
-      </w:pPr>
-      <w:r>
-        <w:rPr>
-          <w:rFonts w:ascii="Calibri" w:hAnsi="Calibri" w:cs="Calibri" w:eastAsia="Calibri"/>
-          <w:color w:val="auto"/>
-          <w:spacing w:val="0"/>
-          <w:position w:val="0"/>
-          <w:sz w:val="22"/>
-          <w:shd w:fill="auto" w:val="clear"/>
-        </w:rPr>
-        <w:t xml:space="preserve">Le commande est annulée.</w:t>
       </w:r>
     </w:p>
     <w:p>

</xml_diff>